<commit_message>
Add parameter to docs
</commit_message>
<xml_diff>
--- a/docs/floodmap.docx
+++ b/docs/floodmap.docx
@@ -3863,7 +3863,7 @@
         <w:jc w:val="both"/>
         <w:rPr>
           <w:rStyle w:val="None"/>
-          <w:rFonts w:ascii="Calibri" w:eastAsia="Calibri" w:hAnsi="Calibri" w:cs="Calibri"/>
+          <w:rFonts w:ascii="Calibri" w:hAnsi="Calibri"/>
           <w:sz w:val="18"/>
           <w:szCs w:val="18"/>
         </w:rPr>
@@ -3904,8 +3904,206 @@
     </w:p>
     <w:p>
       <w:pPr>
+        <w:spacing w:before="120"/>
+        <w:ind w:left="900" w:hanging="360"/>
+        <w:rPr>
+          <w:rStyle w:val="None"/>
+          <w:rFonts w:ascii="Calibri" w:hAnsi="Calibri" w:cs="Calibri"/>
+          <w:sz w:val="18"/>
+          <w:szCs w:val="18"/>
+        </w:rPr>
+      </w:pPr>
+      <w:proofErr w:type="spellStart"/>
+      <w:r>
+        <w:rPr>
+          <w:rFonts w:ascii="Calibri" w:hAnsi="Calibri" w:cs="Calibri"/>
+          <w:b/>
+          <w:bCs/>
+          <w:sz w:val="18"/>
+          <w:szCs w:val="18"/>
+        </w:rPr>
+        <w:t>op_range</w:t>
+      </w:r>
+      <w:proofErr w:type="spellEnd"/>
+      <w:r>
+        <w:rPr>
+          <w:rFonts w:ascii="Calibri" w:hAnsi="Calibri" w:cs="Calibri"/>
+          <w:b/>
+          <w:bCs/>
+          <w:sz w:val="18"/>
+          <w:szCs w:val="18"/>
+        </w:rPr>
+        <w:t>:</w:t>
+      </w:r>
+      <w:r>
+        <w:rPr>
+          <w:rFonts w:ascii="Calibri" w:hAnsi="Calibri" w:cs="Calibri"/>
+          <w:sz w:val="18"/>
+          <w:szCs w:val="18"/>
+        </w:rPr>
+        <w:t xml:space="preserve"> </w:t>
+      </w:r>
+      <w:r>
+        <w:rPr>
+          <w:rFonts w:ascii="Calibri" w:hAnsi="Calibri" w:cs="Calibri"/>
+          <w:sz w:val="18"/>
+          <w:szCs w:val="18"/>
+        </w:rPr>
+        <w:t xml:space="preserve"> </w:t>
+      </w:r>
+      <w:r>
+        <w:rPr>
+          <w:rFonts w:ascii="Calibri" w:hAnsi="Calibri" w:cs="Calibri"/>
+          <w:sz w:val="18"/>
+          <w:szCs w:val="18"/>
+        </w:rPr>
+        <w:t>A</w:t>
+      </w:r>
+      <w:r>
+        <w:rPr>
+          <w:rFonts w:ascii="Calibri" w:hAnsi="Calibri" w:cs="Calibri"/>
+          <w:sz w:val="18"/>
+          <w:szCs w:val="18"/>
+        </w:rPr>
+        <w:t xml:space="preserve">llows one to run the workflow multiple times (for a range of start days within the current year)- as opposed to just the current day if </w:t>
+      </w:r>
+      <w:proofErr w:type="spellStart"/>
+      <w:r>
+        <w:rPr>
+          <w:rFonts w:ascii="Calibri" w:hAnsi="Calibri" w:cs="Calibri"/>
+          <w:b/>
+          <w:bCs/>
+          <w:sz w:val="18"/>
+          <w:szCs w:val="18"/>
+        </w:rPr>
+        <w:t>op_range</w:t>
+      </w:r>
+      <w:proofErr w:type="spellEnd"/>
+      <w:r>
+        <w:rPr>
+          <w:rFonts w:ascii="Calibri" w:hAnsi="Calibri" w:cs="Calibri"/>
+          <w:sz w:val="18"/>
+          <w:szCs w:val="18"/>
+        </w:rPr>
+        <w:t xml:space="preserve"> is omitted. </w:t>
+      </w:r>
+      <w:r>
+        <w:rPr>
+          <w:rFonts w:ascii="Calibri" w:hAnsi="Calibri" w:cs="Calibri"/>
+          <w:sz w:val="18"/>
+          <w:szCs w:val="18"/>
+        </w:rPr>
+        <w:t xml:space="preserve"> The</w:t>
+      </w:r>
+      <w:r>
+        <w:rPr>
+          <w:rFonts w:ascii="Calibri" w:hAnsi="Calibri" w:cs="Calibri"/>
+          <w:sz w:val="18"/>
+          <w:szCs w:val="18"/>
+        </w:rPr>
+        <w:t xml:space="preserve"> format is:</w:t>
+      </w:r>
+      <w:proofErr w:type="gramStart"/>
+      <w:r>
+        <w:rPr>
+          <w:rFonts w:ascii="Calibri" w:hAnsi="Calibri" w:cs="Calibri"/>
+          <w:sz w:val="18"/>
+          <w:szCs w:val="18"/>
+        </w:rPr>
+        <w:t xml:space="preserve">   </w:t>
+      </w:r>
+      <w:r>
+        <w:rPr>
+          <w:rFonts w:ascii="Calibri" w:hAnsi="Calibri" w:cs="Calibri"/>
+          <w:i/>
+          <w:iCs/>
+          <w:sz w:val="18"/>
+          <w:szCs w:val="18"/>
+        </w:rPr>
+        <w:t>[</w:t>
+      </w:r>
+      <w:proofErr w:type="spellStart"/>
+      <w:proofErr w:type="gramEnd"/>
+      <w:r>
+        <w:rPr>
+          <w:rFonts w:ascii="Calibri" w:hAnsi="Calibri" w:cs="Calibri"/>
+          <w:i/>
+          <w:iCs/>
+          <w:sz w:val="18"/>
+          <w:szCs w:val="18"/>
+        </w:rPr>
+        <w:t>first_start_day</w:t>
+      </w:r>
+      <w:proofErr w:type="spellEnd"/>
+      <w:r>
+        <w:rPr>
+          <w:rFonts w:ascii="Calibri" w:hAnsi="Calibri" w:cs="Calibri"/>
+          <w:i/>
+          <w:iCs/>
+          <w:sz w:val="18"/>
+          <w:szCs w:val="18"/>
+        </w:rPr>
+        <w:t xml:space="preserve">, </w:t>
+      </w:r>
+      <w:proofErr w:type="spellStart"/>
+      <w:r>
+        <w:rPr>
+          <w:rFonts w:ascii="Calibri" w:hAnsi="Calibri" w:cs="Calibri"/>
+          <w:i/>
+          <w:iCs/>
+          <w:sz w:val="18"/>
+          <w:szCs w:val="18"/>
+        </w:rPr>
+        <w:t>last_start_day</w:t>
+      </w:r>
+      <w:proofErr w:type="spellEnd"/>
+      <w:r>
+        <w:rPr>
+          <w:rFonts w:ascii="Calibri" w:hAnsi="Calibri" w:cs="Calibri"/>
+          <w:i/>
+          <w:iCs/>
+          <w:sz w:val="18"/>
+          <w:szCs w:val="18"/>
+        </w:rPr>
+        <w:t xml:space="preserve">, </w:t>
+      </w:r>
+      <w:proofErr w:type="spellStart"/>
+      <w:r>
+        <w:rPr>
+          <w:rFonts w:ascii="Calibri" w:hAnsi="Calibri" w:cs="Calibri"/>
+          <w:i/>
+          <w:iCs/>
+          <w:sz w:val="18"/>
+          <w:szCs w:val="18"/>
+        </w:rPr>
+        <w:t>step_size_in_days</w:t>
+      </w:r>
+      <w:proofErr w:type="spellEnd"/>
+      <w:r>
+        <w:rPr>
+          <w:rFonts w:ascii="Calibri" w:hAnsi="Calibri" w:cs="Calibri"/>
+          <w:i/>
+          <w:iCs/>
+          <w:sz w:val="18"/>
+          <w:szCs w:val="18"/>
+        </w:rPr>
+        <w:t>]</w:t>
+      </w:r>
+      <w:r>
+        <w:rPr>
+          <w:rFonts w:ascii="Calibri" w:hAnsi="Calibri" w:cs="Calibri"/>
+          <w:i/>
+          <w:iCs/>
+          <w:sz w:val="18"/>
+          <w:szCs w:val="18"/>
+        </w:rPr>
+        <w:t>.</w:t>
+      </w:r>
+    </w:p>
+    <w:p>
+      <w:pPr>
         <w:pStyle w:val="BodyA"/>
-        <w:spacing w:after="120"/>
+        <w:spacing w:before="120" w:after="120"/>
         <w:ind w:left="907" w:hanging="360"/>
         <w:jc w:val="both"/>
         <w:rPr>
@@ -4957,7 +5155,6 @@
           <w:sz w:val="18"/>
           <w:szCs w:val="18"/>
         </w:rPr>
-        <w:lastRenderedPageBreak/>
         <w:t>In addition, there are multiple methods for configuring the lake regions.   If lake mask files are available, then one can use the following configuration (as shown above):</w:t>
       </w:r>
     </w:p>
@@ -7603,7 +7800,7 @@
   <w:num w:numId="7" w16cid:durableId="1818497553">
     <w:abstractNumId w:val="5"/>
     <w:lvlOverride w:ilvl="0">
-      <w:lvl w:ilvl="0" w:tplc="CA7A47AA">
+      <w:lvl w:ilvl="0" w:tplc="D1FC4456">
         <w:start w:val="1"/>
         <w:numFmt w:val="lowerLetter"/>
         <w:lvlText w:val="%1."/>
@@ -7632,7 +7829,7 @@
       </w:lvl>
     </w:lvlOverride>
     <w:lvlOverride w:ilvl="1">
-      <w:lvl w:ilvl="1" w:tplc="CF8E3B1E">
+      <w:lvl w:ilvl="1" w:tplc="F02C59A4">
         <w:start w:val="1"/>
         <w:numFmt w:val="lowerLetter"/>
         <w:lvlText w:val="%2."/>
@@ -7661,7 +7858,7 @@
       </w:lvl>
     </w:lvlOverride>
     <w:lvlOverride w:ilvl="2">
-      <w:lvl w:ilvl="2" w:tplc="35EAE226">
+      <w:lvl w:ilvl="2" w:tplc="7A0EE3CE">
         <w:start w:val="1"/>
         <w:numFmt w:val="lowerRoman"/>
         <w:lvlText w:val="%3."/>
@@ -7690,7 +7887,7 @@
       </w:lvl>
     </w:lvlOverride>
     <w:lvlOverride w:ilvl="3">
-      <w:lvl w:ilvl="3" w:tplc="92229D4A">
+      <w:lvl w:ilvl="3" w:tplc="08726374">
         <w:start w:val="1"/>
         <w:numFmt w:val="decimal"/>
         <w:lvlText w:val="%4."/>
@@ -7719,7 +7916,7 @@
       </w:lvl>
     </w:lvlOverride>
     <w:lvlOverride w:ilvl="4">
-      <w:lvl w:ilvl="4" w:tplc="B332099C">
+      <w:lvl w:ilvl="4" w:tplc="D03E7F58">
         <w:start w:val="1"/>
         <w:numFmt w:val="lowerLetter"/>
         <w:lvlText w:val="%5."/>
@@ -7748,7 +7945,7 @@
       </w:lvl>
     </w:lvlOverride>
     <w:lvlOverride w:ilvl="5">
-      <w:lvl w:ilvl="5" w:tplc="1EECB8D6">
+      <w:lvl w:ilvl="5" w:tplc="F98AA808">
         <w:start w:val="1"/>
         <w:numFmt w:val="lowerRoman"/>
         <w:lvlText w:val="%6."/>
@@ -7777,7 +7974,7 @@
       </w:lvl>
     </w:lvlOverride>
     <w:lvlOverride w:ilvl="6">
-      <w:lvl w:ilvl="6" w:tplc="6430DA28">
+      <w:lvl w:ilvl="6" w:tplc="AD5AF4A6">
         <w:start w:val="1"/>
         <w:numFmt w:val="decimal"/>
         <w:lvlText w:val="%7."/>
@@ -7806,7 +8003,7 @@
       </w:lvl>
     </w:lvlOverride>
     <w:lvlOverride w:ilvl="7">
-      <w:lvl w:ilvl="7" w:tplc="C9BE3720">
+      <w:lvl w:ilvl="7" w:tplc="3A3C81AA">
         <w:start w:val="1"/>
         <w:numFmt w:val="lowerLetter"/>
         <w:lvlText w:val="%8."/>
@@ -7835,7 +8032,7 @@
       </w:lvl>
     </w:lvlOverride>
     <w:lvlOverride w:ilvl="8">
-      <w:lvl w:ilvl="8" w:tplc="3B3E26A2">
+      <w:lvl w:ilvl="8" w:tplc="EF4CF594">
         <w:start w:val="1"/>
         <w:numFmt w:val="lowerRoman"/>
         <w:lvlText w:val="%9."/>
@@ -7867,7 +8064,7 @@
   <w:num w:numId="8" w16cid:durableId="1123890311">
     <w:abstractNumId w:val="5"/>
     <w:lvlOverride w:ilvl="0">
-      <w:lvl w:ilvl="0" w:tplc="CA7A47AA">
+      <w:lvl w:ilvl="0" w:tplc="D1FC4456">
         <w:start w:val="1"/>
         <w:numFmt w:val="lowerLetter"/>
         <w:lvlText w:val="%1."/>
@@ -7897,7 +8094,7 @@
       </w:lvl>
     </w:lvlOverride>
     <w:lvlOverride w:ilvl="1">
-      <w:lvl w:ilvl="1" w:tplc="CF8E3B1E">
+      <w:lvl w:ilvl="1" w:tplc="F02C59A4">
         <w:start w:val="1"/>
         <w:numFmt w:val="lowerLetter"/>
         <w:lvlText w:val="%2."/>
@@ -7928,7 +8125,7 @@
       </w:lvl>
     </w:lvlOverride>
     <w:lvlOverride w:ilvl="2">
-      <w:lvl w:ilvl="2" w:tplc="35EAE226">
+      <w:lvl w:ilvl="2" w:tplc="7A0EE3CE">
         <w:start w:val="1"/>
         <w:numFmt w:val="lowerRoman"/>
         <w:lvlText w:val="%3."/>
@@ -7959,7 +8156,7 @@
       </w:lvl>
     </w:lvlOverride>
     <w:lvlOverride w:ilvl="3">
-      <w:lvl w:ilvl="3" w:tplc="92229D4A">
+      <w:lvl w:ilvl="3" w:tplc="08726374">
         <w:start w:val="1"/>
         <w:numFmt w:val="decimal"/>
         <w:lvlText w:val="%4."/>
@@ -7990,7 +8187,7 @@
       </w:lvl>
     </w:lvlOverride>
     <w:lvlOverride w:ilvl="4">
-      <w:lvl w:ilvl="4" w:tplc="B332099C">
+      <w:lvl w:ilvl="4" w:tplc="D03E7F58">
         <w:start w:val="1"/>
         <w:numFmt w:val="lowerLetter"/>
         <w:lvlText w:val="%5."/>
@@ -8021,7 +8218,7 @@
       </w:lvl>
     </w:lvlOverride>
     <w:lvlOverride w:ilvl="5">
-      <w:lvl w:ilvl="5" w:tplc="1EECB8D6">
+      <w:lvl w:ilvl="5" w:tplc="F98AA808">
         <w:start w:val="1"/>
         <w:numFmt w:val="lowerRoman"/>
         <w:lvlText w:val="%6."/>
@@ -8052,7 +8249,7 @@
       </w:lvl>
     </w:lvlOverride>
     <w:lvlOverride w:ilvl="6">
-      <w:lvl w:ilvl="6" w:tplc="6430DA28">
+      <w:lvl w:ilvl="6" w:tplc="AD5AF4A6">
         <w:start w:val="1"/>
         <w:numFmt w:val="decimal"/>
         <w:lvlText w:val="%7."/>
@@ -8083,7 +8280,7 @@
       </w:lvl>
     </w:lvlOverride>
     <w:lvlOverride w:ilvl="7">
-      <w:lvl w:ilvl="7" w:tplc="C9BE3720">
+      <w:lvl w:ilvl="7" w:tplc="3A3C81AA">
         <w:start w:val="1"/>
         <w:numFmt w:val="lowerLetter"/>
         <w:lvlText w:val="%8."/>
@@ -8114,7 +8311,7 @@
       </w:lvl>
     </w:lvlOverride>
     <w:lvlOverride w:ilvl="8">
-      <w:lvl w:ilvl="8" w:tplc="3B3E26A2">
+      <w:lvl w:ilvl="8" w:tplc="EF4CF594">
         <w:start w:val="1"/>
         <w:numFmt w:val="lowerRoman"/>
         <w:lvlText w:val="%9."/>
@@ -8154,7 +8351,7 @@
   <w:num w:numId="11" w16cid:durableId="1451973810">
     <w:abstractNumId w:val="1"/>
     <w:lvlOverride w:ilvl="0">
-      <w:lvl w:ilvl="0" w:tplc="C11621AC">
+      <w:lvl w:ilvl="0" w:tplc="B7224136">
         <w:start w:val="1"/>
         <w:numFmt w:val="decimal"/>
         <w:lvlText w:val="%1."/>
@@ -8185,7 +8382,7 @@
       </w:lvl>
     </w:lvlOverride>
     <w:lvlOverride w:ilvl="1">
-      <w:lvl w:ilvl="1" w:tplc="414C63E4">
+      <w:lvl w:ilvl="1" w:tplc="0DAE2278">
         <w:start w:val="1"/>
         <w:numFmt w:val="decimal"/>
         <w:lvlText w:val="%2."/>
@@ -8217,7 +8414,7 @@
       </w:lvl>
     </w:lvlOverride>
     <w:lvlOverride w:ilvl="2">
-      <w:lvl w:ilvl="2" w:tplc="8C8409EC">
+      <w:lvl w:ilvl="2" w:tplc="B6AEE010">
         <w:start w:val="1"/>
         <w:numFmt w:val="decimal"/>
         <w:lvlText w:val="%3."/>
@@ -8249,7 +8446,7 @@
       </w:lvl>
     </w:lvlOverride>
     <w:lvlOverride w:ilvl="3">
-      <w:lvl w:ilvl="3" w:tplc="07C0C116">
+      <w:lvl w:ilvl="3" w:tplc="7FE26048">
         <w:start w:val="1"/>
         <w:numFmt w:val="decimal"/>
         <w:lvlText w:val="%4."/>
@@ -8281,7 +8478,7 @@
       </w:lvl>
     </w:lvlOverride>
     <w:lvlOverride w:ilvl="4">
-      <w:lvl w:ilvl="4" w:tplc="FB381D8C">
+      <w:lvl w:ilvl="4" w:tplc="3A7C1A80">
         <w:start w:val="1"/>
         <w:numFmt w:val="decimal"/>
         <w:lvlText w:val="%5."/>
@@ -8313,7 +8510,7 @@
       </w:lvl>
     </w:lvlOverride>
     <w:lvlOverride w:ilvl="5">
-      <w:lvl w:ilvl="5" w:tplc="094CFA98">
+      <w:lvl w:ilvl="5" w:tplc="16E0D2F4">
         <w:start w:val="1"/>
         <w:numFmt w:val="decimal"/>
         <w:lvlText w:val="%6."/>
@@ -8345,7 +8542,7 @@
       </w:lvl>
     </w:lvlOverride>
     <w:lvlOverride w:ilvl="6">
-      <w:lvl w:ilvl="6" w:tplc="42A2A26A">
+      <w:lvl w:ilvl="6" w:tplc="7DC43D16">
         <w:start w:val="1"/>
         <w:numFmt w:val="decimal"/>
         <w:lvlText w:val="%7."/>
@@ -8377,7 +8574,7 @@
       </w:lvl>
     </w:lvlOverride>
     <w:lvlOverride w:ilvl="7">
-      <w:lvl w:ilvl="7" w:tplc="27E4D4FA">
+      <w:lvl w:ilvl="7" w:tplc="D61ED676">
         <w:start w:val="1"/>
         <w:numFmt w:val="decimal"/>
         <w:lvlText w:val="%8."/>
@@ -8409,7 +8606,7 @@
       </w:lvl>
     </w:lvlOverride>
     <w:lvlOverride w:ilvl="8">
-      <w:lvl w:ilvl="8" w:tplc="28549766">
+      <w:lvl w:ilvl="8" w:tplc="24F06AF2">
         <w:start w:val="1"/>
         <w:numFmt w:val="decimal"/>
         <w:lvlText w:val="%9."/>

</xml_diff>